<commit_message>
Updated the data rendered via the docx template and updating tests
</commit_message>
<xml_diff>
--- a/fixtures/exports_fixtures/output.docx
+++ b/fixtures/exports_fixtures/output.docx
@@ -25,7 +25,11 @@
           <w:rFonts w:ascii="Helvetica" w:cs="Arial Unicode MS" w:hAnsi="Arial Unicode MS" w:eastAsia="Arial Unicode MS"/>
           <w:rtl w:val="0"/>
         </w:rPr>
-        <w:t xml:space="preserve">Justification in narrative form</w:t>
+        <w:t xml:space="preserve">Amazon Elastic Compute Cloud  
+Justification in narrative form  
+Covered By:  
+- EC2 Verification 1 http://VerificationURL.com  
+</w:t>
       </w:r>
     </w:p>
     <w:sectPr>

</xml_diff>

<commit_message>
Simplify the FormatControl logic into one function.
There will still be two template functions "getAllControlSections" and
"getControlSection" but they will point to the same code.

Also a new constant has been introduced with a string with two string
formatters
</commit_message>
<xml_diff>
--- a/fixtures/exports_fixtures/output.docx
+++ b/fixtures/exports_fixtures/output.docx
@@ -41,7 +41,7 @@
         <w:rPr>
           <w:rtl w:val="0"/>
         </w:rPr>
-        <w:t>Amazon Elastic Compute Cloud
+        <w:t xml:space="preserve">Amazon Elastic Compute Cloud
 a:
 Justification in narrative form A for CM-2
 b:
@@ -77,7 +77,9 @@
         <w:rPr>
           <w:rtl w:val="0"/>
         </w:rPr>
-        <w:t xml:space="preserve"/>
+        <w:t xml:space="preserve">Amazon Elastic Compute Cloud
+No information available for component
+</w:t>
       </w:r>
     </w:p>
     <w:p>
@@ -102,9 +104,9 @@
     </w:p>
     <w:tbl>
       <w:tblPr>
-        <w:tblW w:w="9350" w:type="dxa"/>
+        <w:tblW w:w="9242" w:type="dxa"/>
         <w:jc w:val="left"/>
-        <w:tblInd w:w="108" w:type="dxa"/>
+        <w:tblInd w:w="216" w:type="dxa"/>
         <w:tblBorders>
           <w:top w:val="single" w:color="ffffff" w:sz="8" w:space="0" w:shadow="0" w:frame="0"/>
           <w:left w:val="single" w:color="ffffff" w:sz="8" w:space="0" w:shadow="0" w:frame="0"/>
@@ -113,24 +115,24 @@
           <w:insideH w:val="single" w:color="ffffff" w:sz="8" w:space="0" w:shadow="0" w:frame="0"/>
           <w:insideV w:val="single" w:color="ffffff" w:sz="8" w:space="0" w:shadow="0" w:frame="0"/>
         </w:tblBorders>
-        <w:shd w:val="clear" w:color="auto" w:fill="ced7e7"/>
+        <w:shd w:val="clear" w:color="auto" w:fill="ceddeb"/>
         <w:tblLayout w:type="fixed"/>
       </w:tblPr>
       <w:tblGrid>
-        <w:gridCol w:w="903"/>
-        <w:gridCol w:w="8447"/>
+        <w:gridCol w:w="892"/>
+        <w:gridCol w:w="8350"/>
       </w:tblGrid>
       <w:tr>
         <w:tblPrEx>
-          <w:shd w:val="clear" w:color="auto" w:fill="4f81bd"/>
+          <w:shd w:val="clear" w:color="auto" w:fill="499bc9"/>
         </w:tblPrEx>
         <w:trPr>
-          <w:trHeight w:val="315" w:hRule="atLeast"/>
+          <w:trHeight w:val="325" w:hRule="atLeast"/>
           <w:tblHeader/>
         </w:trPr>
         <w:tc>
           <w:tcPr>
-            <w:tcW w:type="dxa" w:w="9350"/>
+            <w:tcW w:type="dxa" w:w="9242"/>
             <w:gridSpan w:val="2"/>
             <w:tcBorders>
               <w:top w:val="single" w:color="000000" w:sz="4" w:space="0" w:shadow="0" w:frame="0"/>
@@ -163,7 +165,7 @@
                 <w:tab w:val="left" w:pos="7060"/>
                 <w:tab w:val="left" w:pos="7766"/>
                 <w:tab w:val="left" w:pos="8472"/>
-                <w:tab w:val="left" w:pos="9178"/>
+                <w:tab w:val="left" w:pos="8860"/>
               </w:tabs>
               <w:spacing w:before="0" w:after="120"/>
               <w:jc w:val="center"/>
@@ -176,51 +178,21 @@
                 <w:rtl w:val="0"/>
                 <w:lang w:val="en-US"/>
               </w:rPr>
-              <w:t>CM</w:t>
-            </w:r>
-            <w:r>
-              <w:rPr>
-                <w:rFonts w:ascii="Times New Roman" w:hAnsi="Times New Roman"/>
-                <w:b w:val="0"/>
-                <w:bCs w:val="0"/>
-                <w:rtl w:val="0"/>
-                <w:lang w:val="en-US"/>
-              </w:rPr>
-              <w:t>-</w:t>
-            </w:r>
-            <w:r>
-              <w:rPr>
-                <w:rFonts w:ascii="Times New Roman" w:hAnsi="Times New Roman"/>
-                <w:b w:val="0"/>
-                <w:bCs w:val="0"/>
-                <w:rtl w:val="0"/>
-                <w:lang w:val="en-US"/>
-              </w:rPr>
-              <w:t>2</w:t>
-            </w:r>
-            <w:r>
-              <w:rPr>
-                <w:rFonts w:ascii="Times New Roman" w:hAnsi="Times New Roman"/>
-                <w:b w:val="0"/>
-                <w:bCs w:val="0"/>
-                <w:rtl w:val="0"/>
-                <w:lang w:val="en-US"/>
-              </w:rPr>
-              <w:t xml:space="preserve"> What is the solution and how is it implemented?</w:t>
+              <w:t>CM-2 What is the solution and how is it implemented?</w:t>
             </w:r>
           </w:p>
         </w:tc>
       </w:tr>
       <w:tr>
         <w:tblPrEx>
-          <w:shd w:val="clear" w:color="auto" w:fill="ced7e7"/>
+          <w:shd w:val="clear" w:color="auto" w:fill="ceddeb"/>
         </w:tblPrEx>
         <w:trPr>
-          <w:trHeight w:val="1023" w:hRule="atLeast"/>
+          <w:trHeight w:val="1033" w:hRule="atLeast"/>
         </w:trPr>
         <w:tc>
           <w:tcPr>
-            <w:tcW w:type="dxa" w:w="903"/>
+            <w:tcW w:type="dxa" w:w="892"/>
             <w:tcBorders>
               <w:top w:val="single" w:color="000000" w:sz="4" w:space="0" w:shadow="0" w:frame="0"/>
               <w:left w:val="single" w:color="000000" w:sz="4" w:space="0" w:shadow="0" w:frame="0"/>
@@ -259,7 +231,7 @@
         </w:tc>
         <w:tc>
           <w:tcPr>
-            <w:tcW w:type="dxa" w:w="8446"/>
+            <w:tcW w:type="dxa" w:w="8349"/>
             <w:tcBorders>
               <w:top w:val="single" w:color="000000" w:sz="4" w:space="0" w:shadow="0" w:frame="0"/>
               <w:left w:val="single" w:color="000000" w:sz="4" w:space="0" w:shadow="0" w:frame="0"/>
@@ -281,8 +253,8 @@
             </w:pPr>
             <w:r>
               <w:rPr>
-                <w:rFonts w:ascii="Helvetica" w:cs="Arial Unicode MS" w:hAnsi="Helvetica" w:eastAsia="Arial Unicode MS"/>
                 <w:rtl w:val="0"/>
+                <w:lang w:val="en-US"/>
               </w:rPr>
               <w:t xml:space="preserve">Amazon Elastic Compute Cloud
 Justification in narrative form A for CM-2
@@ -293,14 +265,14 @@
       </w:tr>
       <w:tr>
         <w:tblPrEx>
-          <w:shd w:val="clear" w:color="auto" w:fill="ced7e7"/>
+          <w:shd w:val="clear" w:color="auto" w:fill="ceddeb"/>
         </w:tblPrEx>
         <w:trPr>
-          <w:trHeight w:val="1023" w:hRule="atLeast"/>
+          <w:trHeight w:val="1033" w:hRule="atLeast"/>
         </w:trPr>
         <w:tc>
           <w:tcPr>
-            <w:tcW w:type="dxa" w:w="903"/>
+            <w:tcW w:type="dxa" w:w="892"/>
             <w:tcBorders>
               <w:top w:val="single" w:color="000000" w:sz="4" w:space="0" w:shadow="0" w:frame="0"/>
               <w:left w:val="single" w:color="000000" w:sz="4" w:space="0" w:shadow="0" w:frame="0"/>
@@ -339,7 +311,7 @@
         </w:tc>
         <w:tc>
           <w:tcPr>
-            <w:tcW w:type="dxa" w:w="8446"/>
+            <w:tcW w:type="dxa" w:w="8349"/>
             <w:tcBorders>
               <w:top w:val="single" w:color="000000" w:sz="4" w:space="0" w:shadow="0" w:frame="0"/>
               <w:left w:val="single" w:color="000000" w:sz="4" w:space="0" w:shadow="0" w:frame="0"/>
@@ -361,8 +333,8 @@
             </w:pPr>
             <w:r>
               <w:rPr>
-                <w:rFonts w:ascii="Helvetica" w:cs="Arial Unicode MS" w:hAnsi="Helvetica" w:eastAsia="Arial Unicode MS"/>
                 <w:rtl w:val="0"/>
+                <w:lang w:val="en-US"/>
               </w:rPr>
               <w:t xml:space="preserve">Amazon Elastic Compute Cloud
 Justification in narrative form B for CM-2
@@ -371,7 +343,137 @@
           </w:p>
         </w:tc>
       </w:tr>
+      <w:tr>
+        <w:tblPrEx>
+          <w:shd w:val="clear" w:color="auto" w:fill="ceddeb"/>
+        </w:tblPrEx>
+        <w:trPr>
+          <w:trHeight w:val="1033" w:hRule="atLeast"/>
+        </w:trPr>
+        <w:tc>
+          <w:tcPr>
+            <w:tcW w:type="dxa" w:w="892"/>
+            <w:tcBorders>
+              <w:top w:val="single" w:color="000000" w:sz="4" w:space="0" w:shadow="0" w:frame="0"/>
+              <w:left w:val="single" w:color="000000" w:sz="4" w:space="0" w:shadow="0" w:frame="0"/>
+              <w:bottom w:val="single" w:color="000000" w:sz="4" w:space="0" w:shadow="0" w:frame="0"/>
+              <w:right w:val="single" w:color="000000" w:sz="4" w:space="0" w:shadow="0" w:frame="0"/>
+            </w:tcBorders>
+            <w:shd w:val="clear" w:color="auto" w:fill="dbe5f1"/>
+            <w:tcMar>
+              <w:top w:type="dxa" w:w="80"/>
+              <w:left w:type="dxa" w:w="80"/>
+              <w:bottom w:type="dxa" w:w="80"/>
+              <w:right w:type="dxa" w:w="80"/>
+            </w:tcMar>
+            <w:vAlign w:val="top"/>
+          </w:tcPr>
+          <w:p>
+            <w:pPr>
+              <w:pStyle w:val="Table Text"/>
+              <w:tabs>
+                <w:tab w:val="left" w:pos="706"/>
+              </w:tabs>
+              <w:jc w:val="both"/>
+              <w:rPr>
+                <w:rFonts w:ascii="Times New Roman" w:cs="Times New Roman" w:hAnsi="Times New Roman" w:eastAsia="Times New Roman"/>
+                <w:spacing w:val="-5"/>
+                <w:sz w:val="20"/>
+                <w:szCs w:val="20"/>
+                <w:lang w:val="en-US"/>
+              </w:rPr>
+            </w:pPr>
+            <w:r>
+              <w:rPr>
+                <w:rFonts w:ascii="Times New Roman" w:hAnsi="Times New Roman"/>
+                <w:spacing w:val="-5"/>
+                <w:sz w:val="20"/>
+                <w:szCs w:val="20"/>
+                <w:rtl w:val="0"/>
+                <w:lang w:val="en-US"/>
+              </w:rPr>
+              <w:t xml:space="preserve">Part </w:t>
+            </w:r>
+            <w:r>
+              <w:rPr>
+                <w:rFonts w:ascii="Times New Roman" w:hAnsi="Times New Roman"/>
+                <w:spacing w:val="-5"/>
+                <w:sz w:val="20"/>
+                <w:szCs w:val="20"/>
+                <w:rtl w:val="0"/>
+                <w:lang w:val="en-US"/>
+              </w:rPr>
+              <w:t>c</w:t>
+            </w:r>
+          </w:p>
+          <w:p>
+            <w:pPr>
+              <w:pStyle w:val="Table Text"/>
+              <w:tabs>
+                <w:tab w:val="left" w:pos="706"/>
+              </w:tabs>
+              <w:jc w:val="both"/>
+            </w:pPr>
+            <w:r>
+              <w:rPr>
+                <w:rFonts w:ascii="Times New Roman" w:hAnsi="Times New Roman"/>
+                <w:spacing w:val="-5"/>
+                <w:sz w:val="20"/>
+                <w:szCs w:val="20"/>
+                <w:rtl w:val="0"/>
+                <w:lang w:val="en-US"/>
+              </w:rPr>
+              <w:t>(non-existent)</w:t>
+            </w:r>
+          </w:p>
+        </w:tc>
+        <w:tc>
+          <w:tcPr>
+            <w:tcW w:type="dxa" w:w="8349"/>
+            <w:tcBorders>
+              <w:top w:val="single" w:color="000000" w:sz="4" w:space="0" w:shadow="0" w:frame="0"/>
+              <w:left w:val="single" w:color="000000" w:sz="4" w:space="0" w:shadow="0" w:frame="0"/>
+              <w:bottom w:val="single" w:color="000000" w:sz="4" w:space="0" w:shadow="0" w:frame="0"/>
+              <w:right w:val="single" w:color="000000" w:sz="4" w:space="0" w:shadow="0" w:frame="0"/>
+            </w:tcBorders>
+            <w:shd w:val="clear" w:color="auto" w:fill="auto"/>
+            <w:tcMar>
+              <w:top w:type="dxa" w:w="80"/>
+              <w:left w:type="dxa" w:w="80"/>
+              <w:bottom w:type="dxa" w:w="80"/>
+              <w:right w:type="dxa" w:w="80"/>
+            </w:tcMar>
+            <w:vAlign w:val="top"/>
+          </w:tcPr>
+          <w:p>
+            <w:pPr>
+              <w:pStyle w:val="Body A"/>
+            </w:pPr>
+            <w:r>
+              <w:rPr>
+                <w:rtl w:val="0"/>
+                <w:lang w:val="en-US"/>
+              </w:rPr>
+              <w:t xml:space="preserve">Amazon Elastic Compute Cloud
+No information available for component
+</w:t>
+            </w:r>
+          </w:p>
+        </w:tc>
+      </w:tr>
     </w:tbl>
+    <w:p>
+      <w:pPr>
+        <w:pStyle w:val="Body A"/>
+        <w:widowControl w:val="0"/>
+        <w:ind w:left="108" w:hanging="108"/>
+        <w:rPr>
+          <w:b w:val="1"/>
+          <w:bCs w:val="1"/>
+          <w:u w:val="single"/>
+        </w:rPr>
+      </w:pPr>
+    </w:p>
     <w:p>
       <w:pPr>
         <w:pStyle w:val="Body A"/>
@@ -410,7 +512,7 @@
         <w:rPr>
           <w:rtl w:val="0"/>
         </w:rPr>
-        <w:t/>
+        <w:t xml:space="preserve">No information found the combination of standard NIST-800-54 and control CM-3</w:t>
       </w:r>
     </w:p>
     <w:sectPr>
@@ -635,7 +737,7 @@
   </w:style>
   <w:style w:type="paragraph" w:styleId="Table Text-Bold">
     <w:name w:val="Table Text-Bold"/>
-    <w:next w:val="Body"/>
+    <w:next w:val="Table Text-Bold"/>
     <w:pPr>
       <w:keepNext w:val="0"/>
       <w:keepLines w:val="0"/>
@@ -666,44 +768,6 @@
       <w:position w:val="0"/>
       <w:sz w:val="20"/>
       <w:szCs w:val="20"/>
-      <w:u w:val="none" w:color="000000"/>
-      <w:vertAlign w:val="baseline"/>
-      <w:lang w:val="en-US"/>
-    </w:rPr>
-  </w:style>
-  <w:style w:type="paragraph" w:styleId="Body">
-    <w:name w:val="Body"/>
-    <w:next w:val="Body"/>
-    <w:pPr>
-      <w:keepNext w:val="0"/>
-      <w:keepLines w:val="0"/>
-      <w:pageBreakBefore w:val="0"/>
-      <w:widowControl w:val="1"/>
-      <w:shd w:val="clear" w:color="auto" w:fill="auto"/>
-      <w:suppressAutoHyphens w:val="0"/>
-      <w:bidi w:val="0"/>
-      <w:spacing w:before="0" w:after="0" w:line="240" w:lineRule="auto"/>
-      <w:ind w:left="0" w:right="0" w:firstLine="0"/>
-      <w:jc w:val="left"/>
-      <w:outlineLvl w:val="9"/>
-    </w:pPr>
-    <w:rPr>
-      <w:rFonts w:ascii="Times New Roman" w:cs="Arial Unicode MS" w:hAnsi="Times New Roman" w:eastAsia="Arial Unicode MS"/>
-      <w:b w:val="0"/>
-      <w:bCs w:val="0"/>
-      <w:i w:val="0"/>
-      <w:iCs w:val="0"/>
-      <w:caps w:val="0"/>
-      <w:smallCaps w:val="0"/>
-      <w:strike w:val="0"/>
-      <w:dstrike w:val="0"/>
-      <w:outline w:val="0"/>
-      <w:color w:val="000000"/>
-      <w:spacing w:val="0"/>
-      <w:kern w:val="0"/>
-      <w:position w:val="0"/>
-      <w:sz w:val="24"/>
-      <w:szCs w:val="24"/>
       <w:u w:val="none" w:color="000000"/>
       <w:vertAlign w:val="baseline"/>
       <w:lang w:val="en-US"/>

</xml_diff>

<commit_message>
Fix final docx fixture for building docx and fix tests
</commit_message>
<xml_diff>
--- a/fixtures/exports_fixtures/output.docx
+++ b/fixtures/exports_fixtures/output.docx
@@ -4,12 +4,10 @@
   <w:body>
     <w:p>
       <w:pPr>
-        <w:pStyle w:val="Body"/>
-        <w:bidi w:val="0"/>
+        <w:pStyle w:val="Body A"/>
       </w:pPr>
       <w:r>
         <w:rPr>
-          <w:rFonts w:ascii="Helvetica" w:cs="Arial Unicode MS" w:hAnsi="Arial Unicode MS" w:eastAsia="Arial Unicode MS"/>
           <w:rtl w:val="0"/>
         </w:rPr>
         <w:t>This is a boring document</w:t>
@@ -17,20 +15,1184 @@
     </w:p>
     <w:p>
       <w:pPr>
-        <w:pStyle w:val="Body"/>
-        <w:bidi w:val="0"/>
+        <w:pStyle w:val="Body A"/>
+        <w:rPr>
+          <w:b w:val="1"/>
+          <w:bCs w:val="1"/>
+          <w:u w:val="single"/>
+        </w:rPr>
       </w:pPr>
       <w:r>
         <w:rPr>
-          <w:rFonts w:ascii="Helvetica" w:cs="Arial Unicode MS" w:hAnsi="Arial Unicode MS" w:eastAsia="Arial Unicode MS"/>
+          <w:b w:val="1"/>
+          <w:bCs w:val="1"/>
+          <w:u w:val="single"/>
+          <w:rtl w:val="0"/>
+          <w:lang w:val="en-US"/>
+        </w:rPr>
+        <w:t>Getting all Sections</w:t>
+      </w:r>
+    </w:p>
+    <w:p>
+      <w:pPr>
+        <w:pStyle w:val="Body A"/>
+      </w:pPr>
+      <w:r>
+        <w:rPr>
           <w:rtl w:val="0"/>
         </w:rPr>
-        <w:t xml:space="preserve">Amazon Elastic Compute Cloud  
-Justification in narrative form  
-Covered By:  
-- EC2 Verification 1 http://VerificationURL.com  
+        <w:t xml:space="preserve">Amazon Elastic Compute Cloud
+a:
+Justification in narrative form A for CM-2
+b:
+Justification in narrative form B for CM-2
 </w:t>
       </w:r>
+    </w:p>
+    <w:p>
+      <w:pPr>
+        <w:pStyle w:val="Body A"/>
+        <w:rPr>
+          <w:b w:val="1"/>
+          <w:bCs w:val="1"/>
+          <w:u w:val="single"/>
+        </w:rPr>
+      </w:pPr>
+      <w:r>
+        <w:rPr>
+          <w:b w:val="1"/>
+          <w:bCs w:val="1"/>
+          <w:u w:val="single"/>
+          <w:rtl w:val="0"/>
+          <w:lang w:val="en-US"/>
+        </w:rPr>
+        <w:t>Get a non existent section</w:t>
+      </w:r>
+    </w:p>
+    <w:p>
+      <w:pPr>
+        <w:pStyle w:val="Body A"/>
+      </w:pPr>
+      <w:r>
+        <w:rPr>
+          <w:rtl w:val="0"/>
+        </w:rPr>
+        <w:t xml:space="preserve">Amazon Elastic Compute Cloud
+No information available for component
+</w:t>
+      </w:r>
+    </w:p>
+    <w:p>
+      <w:pPr>
+        <w:pStyle w:val="Body A"/>
+        <w:rPr>
+          <w:b w:val="1"/>
+          <w:bCs w:val="1"/>
+          <w:u w:val="single"/>
+        </w:rPr>
+      </w:pPr>
+      <w:r>
+        <w:rPr>
+          <w:b w:val="1"/>
+          <w:bCs w:val="1"/>
+          <w:u w:val="single"/>
+          <w:rtl w:val="0"/>
+          <w:lang w:val="en-US"/>
+        </w:rPr>
+        <w:t>Get a particular section</w:t>
+      </w:r>
+    </w:p>
+    <w:tbl>
+      <w:tblPr>
+        <w:tblW w:w="9242" w:type="dxa"/>
+        <w:jc w:val="left"/>
+        <w:tblInd w:w="324" w:type="dxa"/>
+        <w:tblBorders>
+          <w:top w:val="single" w:color="ffffff" w:sz="8" w:space="0" w:shadow="0" w:frame="0"/>
+          <w:left w:val="single" w:color="ffffff" w:sz="8" w:space="0" w:shadow="0" w:frame="0"/>
+          <w:bottom w:val="single" w:color="ffffff" w:sz="8" w:space="0" w:shadow="0" w:frame="0"/>
+          <w:right w:val="single" w:color="ffffff" w:sz="8" w:space="0" w:shadow="0" w:frame="0"/>
+          <w:insideH w:val="single" w:color="ffffff" w:sz="8" w:space="0" w:shadow="0" w:frame="0"/>
+          <w:insideV w:val="single" w:color="ffffff" w:sz="8" w:space="0" w:shadow="0" w:frame="0"/>
+        </w:tblBorders>
+        <w:shd w:val="clear" w:color="auto" w:fill="ceddeb"/>
+        <w:tblLayout w:type="fixed"/>
+      </w:tblPr>
+      <w:tblGrid>
+        <w:gridCol w:w="892"/>
+        <w:gridCol w:w="8350"/>
+      </w:tblGrid>
+      <w:tr>
+        <w:tblPrEx>
+          <w:shd w:val="clear" w:color="auto" w:fill="499bc9"/>
+        </w:tblPrEx>
+        <w:trPr>
+          <w:trHeight w:val="325" w:hRule="atLeast"/>
+          <w:tblHeader/>
+        </w:trPr>
+        <w:tc>
+          <w:tcPr>
+            <w:tcW w:type="dxa" w:w="9242"/>
+            <w:gridSpan w:val="2"/>
+            <w:tcBorders>
+              <w:top w:val="single" w:color="000000" w:sz="4" w:space="0" w:shadow="0" w:frame="0"/>
+              <w:left w:val="single" w:color="000000" w:sz="4" w:space="0" w:shadow="0" w:frame="0"/>
+              <w:bottom w:val="single" w:color="000000" w:sz="4" w:space="0" w:shadow="0" w:frame="0"/>
+              <w:right w:val="single" w:color="000000" w:sz="4" w:space="0" w:shadow="0" w:frame="0"/>
+            </w:tcBorders>
+            <w:shd w:val="clear" w:color="auto" w:fill="dbe5f1"/>
+            <w:tcMar>
+              <w:top w:type="dxa" w:w="80"/>
+              <w:left w:type="dxa" w:w="80"/>
+              <w:bottom w:type="dxa" w:w="80"/>
+              <w:right w:type="dxa" w:w="80"/>
+            </w:tcMar>
+            <w:vAlign w:val="center"/>
+          </w:tcPr>
+          <w:p>
+            <w:pPr>
+              <w:pStyle w:val="Table Text-Bold"/>
+              <w:tabs>
+                <w:tab w:val="left" w:pos="706"/>
+                <w:tab w:val="left" w:pos="1412"/>
+                <w:tab w:val="left" w:pos="2118"/>
+                <w:tab w:val="left" w:pos="2824"/>
+                <w:tab w:val="left" w:pos="3530"/>
+                <w:tab w:val="left" w:pos="4236"/>
+                <w:tab w:val="left" w:pos="4942"/>
+                <w:tab w:val="left" w:pos="5648"/>
+                <w:tab w:val="left" w:pos="6354"/>
+                <w:tab w:val="left" w:pos="7060"/>
+                <w:tab w:val="left" w:pos="7766"/>
+                <w:tab w:val="left" w:pos="8472"/>
+                <w:tab w:val="left" w:pos="8860"/>
+              </w:tabs>
+              <w:spacing w:before="0" w:after="120"/>
+              <w:jc w:val="center"/>
+            </w:pPr>
+            <w:r>
+              <w:rPr>
+                <w:rFonts w:ascii="Times New Roman" w:hAnsi="Times New Roman"/>
+                <w:b w:val="0"/>
+                <w:bCs w:val="0"/>
+                <w:rtl w:val="0"/>
+                <w:lang w:val="en-US"/>
+              </w:rPr>
+              <w:t>CM-2 What is the solution and how is it implemented?</w:t>
+            </w:r>
+          </w:p>
+        </w:tc>
+      </w:tr>
+      <w:tr>
+        <w:tblPrEx>
+          <w:shd w:val="clear" w:color="auto" w:fill="ceddeb"/>
+        </w:tblPrEx>
+        <w:trPr>
+          <w:trHeight w:val="1033" w:hRule="atLeast"/>
+        </w:trPr>
+        <w:tc>
+          <w:tcPr>
+            <w:tcW w:type="dxa" w:w="892"/>
+            <w:tcBorders>
+              <w:top w:val="single" w:color="000000" w:sz="4" w:space="0" w:shadow="0" w:frame="0"/>
+              <w:left w:val="single" w:color="000000" w:sz="4" w:space="0" w:shadow="0" w:frame="0"/>
+              <w:bottom w:val="single" w:color="000000" w:sz="4" w:space="0" w:shadow="0" w:frame="0"/>
+              <w:right w:val="single" w:color="000000" w:sz="4" w:space="0" w:shadow="0" w:frame="0"/>
+            </w:tcBorders>
+            <w:shd w:val="clear" w:color="auto" w:fill="dbe5f1"/>
+            <w:tcMar>
+              <w:top w:type="dxa" w:w="80"/>
+              <w:left w:type="dxa" w:w="80"/>
+              <w:bottom w:type="dxa" w:w="80"/>
+              <w:right w:type="dxa" w:w="80"/>
+            </w:tcMar>
+            <w:vAlign w:val="top"/>
+          </w:tcPr>
+          <w:p>
+            <w:pPr>
+              <w:pStyle w:val="Table Text"/>
+              <w:tabs>
+                <w:tab w:val="left" w:pos="706"/>
+              </w:tabs>
+              <w:jc w:val="both"/>
+            </w:pPr>
+            <w:r>
+              <w:rPr>
+                <w:rFonts w:ascii="Times New Roman" w:hAnsi="Times New Roman"/>
+                <w:spacing w:val="-5"/>
+                <w:sz w:val="20"/>
+                <w:szCs w:val="20"/>
+                <w:rtl w:val="0"/>
+                <w:lang w:val="en-US"/>
+              </w:rPr>
+              <w:t>Part a</w:t>
+            </w:r>
+          </w:p>
+        </w:tc>
+        <w:tc>
+          <w:tcPr>
+            <w:tcW w:type="dxa" w:w="8349"/>
+            <w:tcBorders>
+              <w:top w:val="single" w:color="000000" w:sz="4" w:space="0" w:shadow="0" w:frame="0"/>
+              <w:left w:val="single" w:color="000000" w:sz="4" w:space="0" w:shadow="0" w:frame="0"/>
+              <w:bottom w:val="single" w:color="000000" w:sz="4" w:space="0" w:shadow="0" w:frame="0"/>
+              <w:right w:val="single" w:color="000000" w:sz="4" w:space="0" w:shadow="0" w:frame="0"/>
+            </w:tcBorders>
+            <w:shd w:val="clear" w:color="auto" w:fill="auto"/>
+            <w:tcMar>
+              <w:top w:type="dxa" w:w="80"/>
+              <w:left w:type="dxa" w:w="80"/>
+              <w:bottom w:type="dxa" w:w="80"/>
+              <w:right w:type="dxa" w:w="80"/>
+            </w:tcMar>
+            <w:vAlign w:val="top"/>
+          </w:tcPr>
+          <w:p>
+            <w:pPr>
+              <w:pStyle w:val="Body A"/>
+            </w:pPr>
+            <w:r>
+              <w:rPr>
+                <w:rtl w:val="0"/>
+                <w:lang w:val="en-US"/>
+              </w:rPr>
+              <w:t xml:space="preserve">Amazon Elastic Compute Cloud
+Justification in narrative form A for CM-2
+</w:t>
+            </w:r>
+          </w:p>
+        </w:tc>
+      </w:tr>
+      <w:tr>
+        <w:tblPrEx>
+          <w:shd w:val="clear" w:color="auto" w:fill="ceddeb"/>
+        </w:tblPrEx>
+        <w:trPr>
+          <w:trHeight w:val="1033" w:hRule="atLeast"/>
+        </w:trPr>
+        <w:tc>
+          <w:tcPr>
+            <w:tcW w:type="dxa" w:w="892"/>
+            <w:tcBorders>
+              <w:top w:val="single" w:color="000000" w:sz="4" w:space="0" w:shadow="0" w:frame="0"/>
+              <w:left w:val="single" w:color="000000" w:sz="4" w:space="0" w:shadow="0" w:frame="0"/>
+              <w:bottom w:val="single" w:color="000000" w:sz="4" w:space="0" w:shadow="0" w:frame="0"/>
+              <w:right w:val="single" w:color="000000" w:sz="4" w:space="0" w:shadow="0" w:frame="0"/>
+            </w:tcBorders>
+            <w:shd w:val="clear" w:color="auto" w:fill="dbe5f1"/>
+            <w:tcMar>
+              <w:top w:type="dxa" w:w="80"/>
+              <w:left w:type="dxa" w:w="80"/>
+              <w:bottom w:type="dxa" w:w="80"/>
+              <w:right w:type="dxa" w:w="80"/>
+            </w:tcMar>
+            <w:vAlign w:val="top"/>
+          </w:tcPr>
+          <w:p>
+            <w:pPr>
+              <w:pStyle w:val="Table Text"/>
+              <w:tabs>
+                <w:tab w:val="left" w:pos="706"/>
+              </w:tabs>
+              <w:jc w:val="both"/>
+            </w:pPr>
+            <w:r>
+              <w:rPr>
+                <w:rFonts w:ascii="Times New Roman" w:hAnsi="Times New Roman"/>
+                <w:spacing w:val="-5"/>
+                <w:sz w:val="20"/>
+                <w:szCs w:val="20"/>
+                <w:rtl w:val="0"/>
+                <w:lang w:val="en-US"/>
+              </w:rPr>
+              <w:t>Part b</w:t>
+            </w:r>
+          </w:p>
+        </w:tc>
+        <w:tc>
+          <w:tcPr>
+            <w:tcW w:type="dxa" w:w="8349"/>
+            <w:tcBorders>
+              <w:top w:val="single" w:color="000000" w:sz="4" w:space="0" w:shadow="0" w:frame="0"/>
+              <w:left w:val="single" w:color="000000" w:sz="4" w:space="0" w:shadow="0" w:frame="0"/>
+              <w:bottom w:val="single" w:color="000000" w:sz="4" w:space="0" w:shadow="0" w:frame="0"/>
+              <w:right w:val="single" w:color="000000" w:sz="4" w:space="0" w:shadow="0" w:frame="0"/>
+            </w:tcBorders>
+            <w:shd w:val="clear" w:color="auto" w:fill="auto"/>
+            <w:tcMar>
+              <w:top w:type="dxa" w:w="80"/>
+              <w:left w:type="dxa" w:w="80"/>
+              <w:bottom w:type="dxa" w:w="80"/>
+              <w:right w:type="dxa" w:w="80"/>
+            </w:tcMar>
+            <w:vAlign w:val="top"/>
+          </w:tcPr>
+          <w:p>
+            <w:pPr>
+              <w:pStyle w:val="Body A"/>
+            </w:pPr>
+            <w:r>
+              <w:rPr>
+                <w:rtl w:val="0"/>
+                <w:lang w:val="en-US"/>
+              </w:rPr>
+              <w:t xml:space="preserve">Amazon Elastic Compute Cloud
+Justification in narrative form B for CM-2
+</w:t>
+            </w:r>
+          </w:p>
+        </w:tc>
+      </w:tr>
+      <w:tr>
+        <w:tblPrEx>
+          <w:shd w:val="clear" w:color="auto" w:fill="ceddeb"/>
+        </w:tblPrEx>
+        <w:trPr>
+          <w:trHeight w:val="1033" w:hRule="atLeast"/>
+        </w:trPr>
+        <w:tc>
+          <w:tcPr>
+            <w:tcW w:type="dxa" w:w="892"/>
+            <w:tcBorders>
+              <w:top w:val="single" w:color="000000" w:sz="4" w:space="0" w:shadow="0" w:frame="0"/>
+              <w:left w:val="single" w:color="000000" w:sz="4" w:space="0" w:shadow="0" w:frame="0"/>
+              <w:bottom w:val="single" w:color="000000" w:sz="4" w:space="0" w:shadow="0" w:frame="0"/>
+              <w:right w:val="single" w:color="000000" w:sz="4" w:space="0" w:shadow="0" w:frame="0"/>
+            </w:tcBorders>
+            <w:shd w:val="clear" w:color="auto" w:fill="dbe5f1"/>
+            <w:tcMar>
+              <w:top w:type="dxa" w:w="80"/>
+              <w:left w:type="dxa" w:w="80"/>
+              <w:bottom w:type="dxa" w:w="80"/>
+              <w:right w:type="dxa" w:w="80"/>
+            </w:tcMar>
+            <w:vAlign w:val="top"/>
+          </w:tcPr>
+          <w:p>
+            <w:pPr>
+              <w:pStyle w:val="Table Text"/>
+              <w:tabs>
+                <w:tab w:val="left" w:pos="706"/>
+              </w:tabs>
+              <w:jc w:val="both"/>
+              <w:rPr>
+                <w:rFonts w:ascii="Times New Roman" w:cs="Times New Roman" w:hAnsi="Times New Roman" w:eastAsia="Times New Roman"/>
+                <w:spacing w:val="-5"/>
+                <w:sz w:val="20"/>
+                <w:szCs w:val="20"/>
+                <w:lang w:val="en-US"/>
+              </w:rPr>
+            </w:pPr>
+            <w:r>
+              <w:rPr>
+                <w:rFonts w:ascii="Times New Roman" w:hAnsi="Times New Roman"/>
+                <w:spacing w:val="-5"/>
+                <w:sz w:val="20"/>
+                <w:szCs w:val="20"/>
+                <w:rtl w:val="0"/>
+                <w:lang w:val="en-US"/>
+              </w:rPr>
+              <w:t xml:space="preserve">Part </w:t>
+            </w:r>
+            <w:r>
+              <w:rPr>
+                <w:rFonts w:ascii="Times New Roman" w:hAnsi="Times New Roman"/>
+                <w:spacing w:val="-5"/>
+                <w:sz w:val="20"/>
+                <w:szCs w:val="20"/>
+                <w:rtl w:val="0"/>
+                <w:lang w:val="en-US"/>
+              </w:rPr>
+              <w:t>c</w:t>
+            </w:r>
+          </w:p>
+          <w:p>
+            <w:pPr>
+              <w:pStyle w:val="Table Text"/>
+              <w:tabs>
+                <w:tab w:val="left" w:pos="706"/>
+              </w:tabs>
+              <w:jc w:val="both"/>
+            </w:pPr>
+            <w:r>
+              <w:rPr>
+                <w:rFonts w:ascii="Times New Roman" w:hAnsi="Times New Roman"/>
+                <w:spacing w:val="-5"/>
+                <w:sz w:val="20"/>
+                <w:szCs w:val="20"/>
+                <w:rtl w:val="0"/>
+                <w:lang w:val="en-US"/>
+              </w:rPr>
+              <w:t>(non-existent)</w:t>
+            </w:r>
+          </w:p>
+        </w:tc>
+        <w:tc>
+          <w:tcPr>
+            <w:tcW w:type="dxa" w:w="8349"/>
+            <w:tcBorders>
+              <w:top w:val="single" w:color="000000" w:sz="4" w:space="0" w:shadow="0" w:frame="0"/>
+              <w:left w:val="single" w:color="000000" w:sz="4" w:space="0" w:shadow="0" w:frame="0"/>
+              <w:bottom w:val="single" w:color="000000" w:sz="4" w:space="0" w:shadow="0" w:frame="0"/>
+              <w:right w:val="single" w:color="000000" w:sz="4" w:space="0" w:shadow="0" w:frame="0"/>
+            </w:tcBorders>
+            <w:shd w:val="clear" w:color="auto" w:fill="auto"/>
+            <w:tcMar>
+              <w:top w:type="dxa" w:w="80"/>
+              <w:left w:type="dxa" w:w="80"/>
+              <w:bottom w:type="dxa" w:w="80"/>
+              <w:right w:type="dxa" w:w="80"/>
+            </w:tcMar>
+            <w:vAlign w:val="top"/>
+          </w:tcPr>
+          <w:p>
+            <w:pPr>
+              <w:pStyle w:val="Body A"/>
+            </w:pPr>
+            <w:r>
+              <w:rPr>
+                <w:rtl w:val="0"/>
+                <w:lang w:val="en-US"/>
+              </w:rPr>
+              <w:t xml:space="preserve">Amazon Elastic Compute Cloud
+No information available for component
+</w:t>
+            </w:r>
+          </w:p>
+        </w:tc>
+      </w:tr>
+    </w:tbl>
+    <w:p>
+      <w:pPr>
+        <w:pStyle w:val="Body A"/>
+        <w:widowControl w:val="0"/>
+        <w:ind w:left="216" w:hanging="216"/>
+        <w:rPr>
+          <w:b w:val="1"/>
+          <w:bCs w:val="1"/>
+          <w:u w:val="single"/>
+        </w:rPr>
+      </w:pPr>
+    </w:p>
+    <w:p>
+      <w:pPr>
+        <w:pStyle w:val="Body A"/>
+        <w:widowControl w:val="0"/>
+        <w:ind w:left="108" w:hanging="108"/>
+        <w:rPr>
+          <w:b w:val="1"/>
+          <w:bCs w:val="1"/>
+          <w:u w:val="single"/>
+        </w:rPr>
+      </w:pPr>
+    </w:p>
+    <w:p>
+      <w:pPr>
+        <w:pStyle w:val="Body A"/>
+        <w:rPr>
+          <w:b w:val="1"/>
+          <w:bCs w:val="1"/>
+          <w:u w:val="single"/>
+        </w:rPr>
+      </w:pPr>
+    </w:p>
+    <w:p>
+      <w:pPr>
+        <w:pStyle w:val="Body A"/>
+        <w:rPr>
+          <w:b w:val="1"/>
+          <w:bCs w:val="1"/>
+          <w:u w:val="single"/>
+        </w:rPr>
+      </w:pPr>
+      <w:r>
+        <w:rPr>
+          <w:b w:val="1"/>
+          <w:bCs w:val="1"/>
+          <w:u w:val="single"/>
+          <w:rtl w:val="0"/>
+          <w:lang w:val="en-US"/>
+        </w:rPr>
+        <w:t>Get sections for non existent standard and key</w:t>
+      </w:r>
+    </w:p>
+    <w:p>
+      <w:pPr>
+        <w:pStyle w:val="Body A"/>
+      </w:pPr>
+      <w:r>
+        <w:rPr>
+          <w:rtl w:val="0"/>
+        </w:rPr>
+        <w:t xml:space="preserve">No information found for the combination of standard NIST-800-54 and control CM-3</w:t>
+      </w:r>
+    </w:p>
+    <w:p>
+      <w:pPr>
+        <w:pStyle w:val="Body A"/>
+      </w:pPr>
+    </w:p>
+    <w:p>
+      <w:pPr>
+        <w:pStyle w:val="Body A"/>
+      </w:pPr>
+      <w:r>
+        <w:rPr>
+          <w:b w:val="1"/>
+          <w:bCs w:val="1"/>
+          <w:u w:val="single"/>
+          <w:rtl w:val="0"/>
+          <w:lang w:val="en-US"/>
+        </w:rPr>
+        <w:t>Get a control responsible role and parameter that don</w:t>
+      </w:r>
+      <w:r>
+        <w:rPr>
+          <w:b w:val="1"/>
+          <w:bCs w:val="1"/>
+          <w:u w:val="single"/>
+          <w:rtl w:val="0"/>
+          <w:lang w:val="en-US"/>
+        </w:rPr>
+        <w:t>’</w:t>
+      </w:r>
+      <w:r>
+        <w:rPr>
+          <w:b w:val="1"/>
+          <w:bCs w:val="1"/>
+          <w:u w:val="single"/>
+          <w:rtl w:val="0"/>
+          <w:lang w:val="en-US"/>
+        </w:rPr>
+        <w:t>t exist.</w:t>
+      </w:r>
+    </w:p>
+    <w:tbl>
+      <w:tblPr>
+        <w:tblW w:w="9590" w:type="dxa"/>
+        <w:jc w:val="left"/>
+        <w:tblInd w:w="216" w:type="dxa"/>
+        <w:tblBorders>
+          <w:top w:val="single" w:color="ffffff" w:sz="8" w:space="0" w:shadow="0" w:frame="0"/>
+          <w:left w:val="single" w:color="ffffff" w:sz="8" w:space="0" w:shadow="0" w:frame="0"/>
+          <w:bottom w:val="single" w:color="ffffff" w:sz="8" w:space="0" w:shadow="0" w:frame="0"/>
+          <w:right w:val="single" w:color="ffffff" w:sz="8" w:space="0" w:shadow="0" w:frame="0"/>
+          <w:insideH w:val="single" w:color="ffffff" w:sz="8" w:space="0" w:shadow="0" w:frame="0"/>
+          <w:insideV w:val="single" w:color="ffffff" w:sz="8" w:space="0" w:shadow="0" w:frame="0"/>
+        </w:tblBorders>
+        <w:shd w:val="clear" w:color="auto" w:fill="ceddeb"/>
+        <w:tblLayout w:type="fixed"/>
+      </w:tblPr>
+      <w:tblGrid>
+        <w:gridCol w:w="1555"/>
+        <w:gridCol w:w="8035"/>
+      </w:tblGrid>
+      <w:tr>
+        <w:tblPrEx>
+          <w:shd w:val="clear" w:color="auto" w:fill="499bc9"/>
+        </w:tblPrEx>
+        <w:trPr>
+          <w:trHeight w:val="313" w:hRule="atLeast"/>
+          <w:tblHeader/>
+        </w:trPr>
+        <w:tc>
+          <w:tcPr>
+            <w:tcW w:type="dxa" w:w="1555"/>
+            <w:tcBorders>
+              <w:top w:val="single" w:color="000000" w:sz="4" w:space="0" w:shadow="0" w:frame="0"/>
+              <w:left w:val="single" w:color="000000" w:sz="4" w:space="0" w:shadow="0" w:frame="0"/>
+              <w:bottom w:val="single" w:color="000000" w:sz="4" w:space="0" w:shadow="0" w:frame="0"/>
+              <w:right w:val="single" w:color="000000" w:sz="4" w:space="0" w:shadow="0" w:frame="0"/>
+            </w:tcBorders>
+            <w:shd w:val="clear" w:color="auto" w:fill="dbe5f1"/>
+            <w:tcMar>
+              <w:top w:type="dxa" w:w="80"/>
+              <w:left w:type="dxa" w:w="80"/>
+              <w:bottom w:type="dxa" w:w="80"/>
+              <w:right w:type="dxa" w:w="80"/>
+            </w:tcMar>
+            <w:vAlign w:val="top"/>
+          </w:tcPr>
+          <w:p>
+            <w:pPr>
+              <w:pStyle w:val="Body B"/>
+              <w:widowControl w:val="0"/>
+              <w:tabs>
+                <w:tab w:val="left" w:pos="706"/>
+                <w:tab w:val="left" w:pos="1412"/>
+              </w:tabs>
+              <w:suppressAutoHyphens w:val="1"/>
+              <w:spacing w:after="120"/>
+            </w:pPr>
+            <w:r>
+              <w:rPr>
+                <w:spacing w:val="-5"/>
+                <w:kern w:val="1"/>
+                <w:sz w:val="20"/>
+                <w:szCs w:val="20"/>
+                <w:rtl w:val="0"/>
+                <w:lang w:val="en-US"/>
+              </w:rPr>
+              <w:t>1.1.1</w:t>
+            </w:r>
+          </w:p>
+        </w:tc>
+        <w:tc>
+          <w:tcPr>
+            <w:tcW w:type="dxa" w:w="8035"/>
+            <w:tcBorders>
+              <w:top w:val="single" w:color="000000" w:sz="4" w:space="0" w:shadow="0" w:frame="0"/>
+              <w:left w:val="single" w:color="000000" w:sz="4" w:space="0" w:shadow="0" w:frame="0"/>
+              <w:bottom w:val="single" w:color="000000" w:sz="4" w:space="0" w:shadow="0" w:frame="0"/>
+              <w:right w:val="single" w:color="000000" w:sz="4" w:space="0" w:shadow="0" w:frame="0"/>
+            </w:tcBorders>
+            <w:shd w:val="clear" w:color="auto" w:fill="dbe5f1"/>
+            <w:tcMar>
+              <w:top w:type="dxa" w:w="80"/>
+              <w:left w:type="dxa" w:w="80"/>
+              <w:bottom w:type="dxa" w:w="80"/>
+              <w:right w:type="dxa" w:w="80"/>
+            </w:tcMar>
+            <w:vAlign w:val="top"/>
+          </w:tcPr>
+          <w:p>
+            <w:pPr>
+              <w:pStyle w:val="Body B"/>
+              <w:widowControl w:val="0"/>
+              <w:tabs>
+                <w:tab w:val="left" w:pos="706"/>
+                <w:tab w:val="left" w:pos="1412"/>
+                <w:tab w:val="left" w:pos="2118"/>
+                <w:tab w:val="left" w:pos="2824"/>
+                <w:tab w:val="left" w:pos="3530"/>
+                <w:tab w:val="left" w:pos="4236"/>
+                <w:tab w:val="left" w:pos="4942"/>
+                <w:tab w:val="left" w:pos="5648"/>
+                <w:tab w:val="left" w:pos="6354"/>
+                <w:tab w:val="left" w:pos="7060"/>
+                <w:tab w:val="left" w:pos="7766"/>
+              </w:tabs>
+              <w:suppressAutoHyphens w:val="1"/>
+              <w:spacing w:after="120"/>
+            </w:pPr>
+            <w:r>
+              <w:rPr>
+                <w:spacing w:val="-5"/>
+                <w:kern w:val="1"/>
+                <w:sz w:val="20"/>
+                <w:szCs w:val="20"/>
+                <w:rtl w:val="0"/>
+                <w:lang w:val="en-US"/>
+              </w:rPr>
+              <w:t>Control Summary Information</w:t>
+            </w:r>
+          </w:p>
+        </w:tc>
+      </w:tr>
+      <w:tr>
+        <w:tblPrEx>
+          <w:shd w:val="clear" w:color="auto" w:fill="ceddeb"/>
+        </w:tblPrEx>
+        <w:trPr>
+          <w:trHeight w:val="313" w:hRule="atLeast"/>
+        </w:trPr>
+        <w:tc>
+          <w:tcPr>
+            <w:tcW w:type="dxa" w:w="9590"/>
+            <w:gridSpan w:val="2"/>
+            <w:tcBorders>
+              <w:top w:val="single" w:color="000000" w:sz="4" w:space="0" w:shadow="0" w:frame="0"/>
+              <w:left w:val="single" w:color="000000" w:sz="4" w:space="0" w:shadow="0" w:frame="0"/>
+              <w:bottom w:val="single" w:color="000000" w:sz="4" w:space="0" w:shadow="0" w:frame="0"/>
+              <w:right w:val="single" w:color="000000" w:sz="4" w:space="0" w:shadow="0" w:frame="0"/>
+            </w:tcBorders>
+            <w:shd w:val="clear" w:color="auto" w:fill="auto"/>
+            <w:tcMar>
+              <w:top w:type="dxa" w:w="80"/>
+              <w:left w:type="dxa" w:w="80"/>
+              <w:bottom w:type="dxa" w:w="80"/>
+              <w:right w:type="dxa" w:w="80"/>
+            </w:tcMar>
+            <w:vAlign w:val="top"/>
+          </w:tcPr>
+          <w:p>
+            <w:pPr>
+              <w:pStyle w:val="Body B"/>
+              <w:widowControl w:val="0"/>
+              <w:tabs>
+                <w:tab w:val="left" w:pos="706"/>
+                <w:tab w:val="left" w:pos="1412"/>
+                <w:tab w:val="left" w:pos="2118"/>
+                <w:tab w:val="left" w:pos="2824"/>
+                <w:tab w:val="left" w:pos="3530"/>
+                <w:tab w:val="left" w:pos="4236"/>
+                <w:tab w:val="left" w:pos="4942"/>
+                <w:tab w:val="left" w:pos="5648"/>
+                <w:tab w:val="left" w:pos="6354"/>
+                <w:tab w:val="left" w:pos="7060"/>
+                <w:tab w:val="left" w:pos="7766"/>
+                <w:tab w:val="left" w:pos="8472"/>
+                <w:tab w:val="left" w:pos="8860"/>
+              </w:tabs>
+              <w:suppressAutoHyphens w:val="1"/>
+              <w:spacing w:after="120"/>
+            </w:pPr>
+            <w:r>
+              <w:rPr>
+                <w:spacing w:val="-5"/>
+                <w:kern w:val="1"/>
+                <w:sz w:val="20"/>
+                <w:szCs w:val="20"/>
+                <w:rtl w:val="0"/>
+                <w:lang w:val="en-US"/>
+              </w:rPr>
+              <w:t xml:space="preserve">Responsible Role: No information found for the combination of standard NIST-800-53 and control CM-3</w:t>
+            </w:r>
+          </w:p>
+        </w:tc>
+      </w:tr>
+      <w:tr>
+        <w:tblPrEx>
+          <w:shd w:val="clear" w:color="auto" w:fill="ceddeb"/>
+        </w:tblPrEx>
+        <w:trPr>
+          <w:trHeight w:val="313" w:hRule="atLeast"/>
+        </w:trPr>
+        <w:tc>
+          <w:tcPr>
+            <w:tcW w:type="dxa" w:w="9590"/>
+            <w:gridSpan w:val="2"/>
+            <w:tcBorders>
+              <w:top w:val="single" w:color="000000" w:sz="4" w:space="0" w:shadow="0" w:frame="0"/>
+              <w:left w:val="single" w:color="000000" w:sz="4" w:space="0" w:shadow="0" w:frame="0"/>
+              <w:bottom w:val="single" w:color="000000" w:sz="4" w:space="0" w:shadow="0" w:frame="0"/>
+              <w:right w:val="single" w:color="000000" w:sz="4" w:space="0" w:shadow="0" w:frame="0"/>
+            </w:tcBorders>
+            <w:shd w:val="clear" w:color="auto" w:fill="auto"/>
+            <w:tcMar>
+              <w:top w:type="dxa" w:w="80"/>
+              <w:left w:type="dxa" w:w="80"/>
+              <w:bottom w:type="dxa" w:w="80"/>
+              <w:right w:type="dxa" w:w="80"/>
+            </w:tcMar>
+            <w:vAlign w:val="top"/>
+          </w:tcPr>
+          <w:p>
+            <w:pPr>
+              <w:pStyle w:val="GSA Parameter"/>
+              <w:tabs>
+                <w:tab w:val="left" w:pos="706"/>
+                <w:tab w:val="left" w:pos="1412"/>
+                <w:tab w:val="left" w:pos="2118"/>
+                <w:tab w:val="left" w:pos="2824"/>
+                <w:tab w:val="left" w:pos="3530"/>
+                <w:tab w:val="left" w:pos="4236"/>
+                <w:tab w:val="left" w:pos="4942"/>
+                <w:tab w:val="left" w:pos="5648"/>
+                <w:tab w:val="left" w:pos="6354"/>
+                <w:tab w:val="left" w:pos="7060"/>
+                <w:tab w:val="left" w:pos="7766"/>
+                <w:tab w:val="left" w:pos="8472"/>
+                <w:tab w:val="left" w:pos="8860"/>
+              </w:tabs>
+            </w:pPr>
+            <w:r>
+              <w:rPr>
+                <w:rtl w:val="0"/>
+                <w:lang w:val="en-US"/>
+              </w:rPr>
+              <w:t xml:space="preserve">Parameter 1.1.1(a): No information found for the combination of standard NIST-800-53 and control CM-3</w:t>
+            </w:r>
+          </w:p>
+        </w:tc>
+      </w:tr>
+    </w:tbl>
+    <w:p>
+      <w:pPr>
+        <w:pStyle w:val="Body A"/>
+        <w:widowControl w:val="0"/>
+        <w:ind w:left="108" w:hanging="108"/>
+      </w:pPr>
+    </w:p>
+    <w:p>
+      <w:pPr>
+        <w:pStyle w:val="Body A"/>
+      </w:pPr>
+    </w:p>
+    <w:p>
+      <w:pPr>
+        <w:pStyle w:val="Body A"/>
+      </w:pPr>
+    </w:p>
+    <w:p>
+      <w:pPr>
+        <w:pStyle w:val="Body A"/>
+      </w:pPr>
+      <w:r>
+        <w:rPr>
+          <w:b w:val="1"/>
+          <w:bCs w:val="1"/>
+          <w:u w:val="single"/>
+          <w:rtl w:val="0"/>
+          <w:lang w:val="en-US"/>
+        </w:rPr>
+        <w:t>Get a control responsible role and parameter that</w:t>
+      </w:r>
+      <w:r>
+        <w:rPr>
+          <w:b w:val="1"/>
+          <w:bCs w:val="1"/>
+          <w:u w:val="single"/>
+          <w:rtl w:val="0"/>
+          <w:lang w:val="en-US"/>
+        </w:rPr>
+        <w:t xml:space="preserve"> exist</w:t>
+      </w:r>
+      <w:r>
+        <w:rPr>
+          <w:b w:val="1"/>
+          <w:bCs w:val="1"/>
+          <w:u w:val="single"/>
+          <w:rtl w:val="0"/>
+          <w:lang w:val="en-US"/>
+        </w:rPr>
+        <w:t>.</w:t>
+      </w:r>
+    </w:p>
+    <w:tbl>
+      <w:tblPr>
+        <w:tblW w:w="9590" w:type="dxa"/>
+        <w:jc w:val="left"/>
+        <w:tblInd w:w="216" w:type="dxa"/>
+        <w:tblBorders>
+          <w:top w:val="single" w:color="ffffff" w:sz="8" w:space="0" w:shadow="0" w:frame="0"/>
+          <w:left w:val="single" w:color="ffffff" w:sz="8" w:space="0" w:shadow="0" w:frame="0"/>
+          <w:bottom w:val="single" w:color="ffffff" w:sz="8" w:space="0" w:shadow="0" w:frame="0"/>
+          <w:right w:val="single" w:color="ffffff" w:sz="8" w:space="0" w:shadow="0" w:frame="0"/>
+          <w:insideH w:val="single" w:color="ffffff" w:sz="8" w:space="0" w:shadow="0" w:frame="0"/>
+          <w:insideV w:val="single" w:color="ffffff" w:sz="8" w:space="0" w:shadow="0" w:frame="0"/>
+        </w:tblBorders>
+        <w:shd w:val="clear" w:color="auto" w:fill="ceddeb"/>
+        <w:tblLayout w:type="fixed"/>
+      </w:tblPr>
+      <w:tblGrid>
+        <w:gridCol w:w="1555"/>
+        <w:gridCol w:w="8035"/>
+      </w:tblGrid>
+      <w:tr>
+        <w:tblPrEx>
+          <w:shd w:val="clear" w:color="auto" w:fill="499bc9"/>
+        </w:tblPrEx>
+        <w:trPr>
+          <w:trHeight w:val="313" w:hRule="atLeast"/>
+          <w:tblHeader/>
+        </w:trPr>
+        <w:tc>
+          <w:tcPr>
+            <w:tcW w:type="dxa" w:w="1555"/>
+            <w:tcBorders>
+              <w:top w:val="single" w:color="000000" w:sz="4" w:space="0" w:shadow="0" w:frame="0"/>
+              <w:left w:val="single" w:color="000000" w:sz="4" w:space="0" w:shadow="0" w:frame="0"/>
+              <w:bottom w:val="single" w:color="000000" w:sz="4" w:space="0" w:shadow="0" w:frame="0"/>
+              <w:right w:val="single" w:color="000000" w:sz="4" w:space="0" w:shadow="0" w:frame="0"/>
+            </w:tcBorders>
+            <w:shd w:val="clear" w:color="auto" w:fill="dbe5f1"/>
+            <w:tcMar>
+              <w:top w:type="dxa" w:w="80"/>
+              <w:left w:type="dxa" w:w="80"/>
+              <w:bottom w:type="dxa" w:w="80"/>
+              <w:right w:type="dxa" w:w="80"/>
+            </w:tcMar>
+            <w:vAlign w:val="top"/>
+          </w:tcPr>
+          <w:p>
+            <w:pPr>
+              <w:pStyle w:val="Body B"/>
+              <w:widowControl w:val="0"/>
+              <w:tabs>
+                <w:tab w:val="left" w:pos="706"/>
+                <w:tab w:val="left" w:pos="1412"/>
+              </w:tabs>
+              <w:suppressAutoHyphens w:val="1"/>
+              <w:spacing w:after="120"/>
+            </w:pPr>
+            <w:r>
+              <w:rPr>
+                <w:spacing w:val="-5"/>
+                <w:kern w:val="1"/>
+                <w:sz w:val="20"/>
+                <w:szCs w:val="20"/>
+                <w:rtl w:val="0"/>
+                <w:lang w:val="en-US"/>
+              </w:rPr>
+              <w:t>1.1.1</w:t>
+            </w:r>
+          </w:p>
+        </w:tc>
+        <w:tc>
+          <w:tcPr>
+            <w:tcW w:type="dxa" w:w="8035"/>
+            <w:tcBorders>
+              <w:top w:val="single" w:color="000000" w:sz="4" w:space="0" w:shadow="0" w:frame="0"/>
+              <w:left w:val="single" w:color="000000" w:sz="4" w:space="0" w:shadow="0" w:frame="0"/>
+              <w:bottom w:val="single" w:color="000000" w:sz="4" w:space="0" w:shadow="0" w:frame="0"/>
+              <w:right w:val="single" w:color="000000" w:sz="4" w:space="0" w:shadow="0" w:frame="0"/>
+            </w:tcBorders>
+            <w:shd w:val="clear" w:color="auto" w:fill="dbe5f1"/>
+            <w:tcMar>
+              <w:top w:type="dxa" w:w="80"/>
+              <w:left w:type="dxa" w:w="80"/>
+              <w:bottom w:type="dxa" w:w="80"/>
+              <w:right w:type="dxa" w:w="80"/>
+            </w:tcMar>
+            <w:vAlign w:val="top"/>
+          </w:tcPr>
+          <w:p>
+            <w:pPr>
+              <w:pStyle w:val="Body B"/>
+              <w:widowControl w:val="0"/>
+              <w:tabs>
+                <w:tab w:val="left" w:pos="706"/>
+                <w:tab w:val="left" w:pos="1412"/>
+                <w:tab w:val="left" w:pos="2118"/>
+                <w:tab w:val="left" w:pos="2824"/>
+                <w:tab w:val="left" w:pos="3530"/>
+                <w:tab w:val="left" w:pos="4236"/>
+                <w:tab w:val="left" w:pos="4942"/>
+                <w:tab w:val="left" w:pos="5648"/>
+                <w:tab w:val="left" w:pos="6354"/>
+                <w:tab w:val="left" w:pos="7060"/>
+                <w:tab w:val="left" w:pos="7766"/>
+              </w:tabs>
+              <w:suppressAutoHyphens w:val="1"/>
+              <w:spacing w:after="120"/>
+            </w:pPr>
+            <w:r>
+              <w:rPr>
+                <w:spacing w:val="-5"/>
+                <w:kern w:val="1"/>
+                <w:sz w:val="20"/>
+                <w:szCs w:val="20"/>
+                <w:rtl w:val="0"/>
+                <w:lang w:val="en-US"/>
+              </w:rPr>
+              <w:t>Control Summary Information</w:t>
+            </w:r>
+          </w:p>
+        </w:tc>
+      </w:tr>
+      <w:tr>
+        <w:tblPrEx>
+          <w:shd w:val="clear" w:color="auto" w:fill="ceddeb"/>
+        </w:tblPrEx>
+        <w:trPr>
+          <w:trHeight w:val="980" w:hRule="atLeast"/>
+        </w:trPr>
+        <w:tc>
+          <w:tcPr>
+            <w:tcW w:type="dxa" w:w="9590"/>
+            <w:gridSpan w:val="2"/>
+            <w:tcBorders>
+              <w:top w:val="single" w:color="000000" w:sz="4" w:space="0" w:shadow="0" w:frame="0"/>
+              <w:left w:val="single" w:color="000000" w:sz="4" w:space="0" w:shadow="0" w:frame="0"/>
+              <w:bottom w:val="single" w:color="000000" w:sz="4" w:space="0" w:shadow="0" w:frame="0"/>
+              <w:right w:val="single" w:color="000000" w:sz="4" w:space="0" w:shadow="0" w:frame="0"/>
+            </w:tcBorders>
+            <w:shd w:val="clear" w:color="auto" w:fill="auto"/>
+            <w:tcMar>
+              <w:top w:type="dxa" w:w="80"/>
+              <w:left w:type="dxa" w:w="80"/>
+              <w:bottom w:type="dxa" w:w="80"/>
+              <w:right w:type="dxa" w:w="80"/>
+            </w:tcMar>
+            <w:vAlign w:val="top"/>
+          </w:tcPr>
+          <w:p>
+            <w:pPr>
+              <w:pStyle w:val="Body B"/>
+              <w:widowControl w:val="0"/>
+              <w:tabs>
+                <w:tab w:val="left" w:pos="706"/>
+                <w:tab w:val="left" w:pos="1412"/>
+                <w:tab w:val="left" w:pos="2118"/>
+                <w:tab w:val="left" w:pos="2824"/>
+                <w:tab w:val="left" w:pos="3530"/>
+                <w:tab w:val="left" w:pos="4236"/>
+                <w:tab w:val="left" w:pos="4942"/>
+                <w:tab w:val="left" w:pos="5648"/>
+                <w:tab w:val="left" w:pos="6354"/>
+                <w:tab w:val="left" w:pos="7060"/>
+                <w:tab w:val="left" w:pos="7766"/>
+                <w:tab w:val="left" w:pos="8472"/>
+                <w:tab w:val="left" w:pos="8860"/>
+              </w:tabs>
+              <w:suppressAutoHyphens w:val="1"/>
+              <w:spacing w:after="120"/>
+              <w:rPr>
+                <w:spacing w:val="-5"/>
+                <w:kern w:val="1"/>
+                <w:sz w:val="20"/>
+                <w:szCs w:val="20"/>
+              </w:rPr>
+            </w:pPr>
+            <w:r>
+              <w:rPr>
+                <w:spacing w:val="-5"/>
+                <w:kern w:val="1"/>
+                <w:sz w:val="20"/>
+                <w:szCs w:val="20"/>
+                <w:rtl w:val="0"/>
+                <w:lang w:val="en-US"/>
+              </w:rPr>
+              <w:t>Responsible Role:</w:t>
+            </w:r>
+          </w:p>
+          <w:p>
+            <w:pPr>
+              <w:pStyle w:val="Body B"/>
+              <w:widowControl w:val="0"/>
+              <w:tabs>
+                <w:tab w:val="left" w:pos="706"/>
+                <w:tab w:val="left" w:pos="1412"/>
+                <w:tab w:val="left" w:pos="2118"/>
+                <w:tab w:val="left" w:pos="2824"/>
+                <w:tab w:val="left" w:pos="3530"/>
+                <w:tab w:val="left" w:pos="4236"/>
+                <w:tab w:val="left" w:pos="4942"/>
+                <w:tab w:val="left" w:pos="5648"/>
+                <w:tab w:val="left" w:pos="6354"/>
+                <w:tab w:val="left" w:pos="7060"/>
+                <w:tab w:val="left" w:pos="7766"/>
+                <w:tab w:val="left" w:pos="8472"/>
+                <w:tab w:val="left" w:pos="8860"/>
+              </w:tabs>
+              <w:suppressAutoHyphens w:val="1"/>
+              <w:bidi w:val="0"/>
+              <w:spacing w:after="120"/>
+              <w:ind w:left="0" w:right="0" w:firstLine="0"/>
+              <w:jc w:val="left"/>
+              <w:rPr>
+                <w:spacing w:val="-5"/>
+                <w:kern w:val="1"/>
+                <w:sz w:val="20"/>
+                <w:szCs w:val="20"/>
+                <w:rtl w:val="0"/>
+                <w:lang w:val="en-US"/>
+              </w:rPr>
+            </w:pPr>
+            <w:r>
+              <w:rPr>
+                <w:spacing w:val="-5"/>
+                <w:kern w:val="1"/>
+                <w:sz w:val="20"/>
+                <w:szCs w:val="20"/>
+                <w:rtl w:val="0"/>
+                <w:lang w:val="en-US"/>
+              </w:rPr>
+              <w:t xml:space="preserve">Amazon Elastic Compute Cloud: AWS Staff
+</w:t>
+            </w:r>
+          </w:p>
+        </w:tc>
+      </w:tr>
+      <w:tr>
+        <w:tblPrEx>
+          <w:shd w:val="clear" w:color="auto" w:fill="ceddeb"/>
+        </w:tblPrEx>
+        <w:trPr>
+          <w:trHeight w:val="902" w:hRule="atLeast"/>
+        </w:trPr>
+        <w:tc>
+          <w:tcPr>
+            <w:tcW w:type="dxa" w:w="9590"/>
+            <w:gridSpan w:val="2"/>
+            <w:tcBorders>
+              <w:top w:val="single" w:color="000000" w:sz="4" w:space="0" w:shadow="0" w:frame="0"/>
+              <w:left w:val="single" w:color="000000" w:sz="4" w:space="0" w:shadow="0" w:frame="0"/>
+              <w:bottom w:val="single" w:color="000000" w:sz="4" w:space="0" w:shadow="0" w:frame="0"/>
+              <w:right w:val="single" w:color="000000" w:sz="4" w:space="0" w:shadow="0" w:frame="0"/>
+            </w:tcBorders>
+            <w:shd w:val="clear" w:color="auto" w:fill="auto"/>
+            <w:tcMar>
+              <w:top w:type="dxa" w:w="80"/>
+              <w:left w:type="dxa" w:w="80"/>
+              <w:bottom w:type="dxa" w:w="80"/>
+              <w:right w:type="dxa" w:w="80"/>
+            </w:tcMar>
+            <w:vAlign w:val="top"/>
+          </w:tcPr>
+          <w:p>
+            <w:pPr>
+              <w:pStyle w:val="GSA Parameter"/>
+              <w:tabs>
+                <w:tab w:val="left" w:pos="706"/>
+                <w:tab w:val="left" w:pos="1412"/>
+                <w:tab w:val="left" w:pos="2118"/>
+                <w:tab w:val="left" w:pos="2824"/>
+                <w:tab w:val="left" w:pos="3530"/>
+                <w:tab w:val="left" w:pos="4236"/>
+                <w:tab w:val="left" w:pos="4942"/>
+                <w:tab w:val="left" w:pos="5648"/>
+                <w:tab w:val="left" w:pos="6354"/>
+                <w:tab w:val="left" w:pos="7060"/>
+                <w:tab w:val="left" w:pos="7766"/>
+                <w:tab w:val="left" w:pos="8472"/>
+                <w:tab w:val="left" w:pos="8860"/>
+              </w:tabs>
+            </w:pPr>
+            <w:r>
+              <w:rPr>
+                <w:rtl w:val="0"/>
+                <w:lang w:val="en-US"/>
+              </w:rPr>
+              <w:t>Parameter 1.1.1(a):</w:t>
+            </w:r>
+          </w:p>
+          <w:p>
+            <w:pPr>
+              <w:pStyle w:val="GSA Parameter"/>
+              <w:tabs>
+                <w:tab w:val="left" w:pos="706"/>
+                <w:tab w:val="left" w:pos="1412"/>
+                <w:tab w:val="left" w:pos="2118"/>
+                <w:tab w:val="left" w:pos="2824"/>
+                <w:tab w:val="left" w:pos="3530"/>
+                <w:tab w:val="left" w:pos="4236"/>
+                <w:tab w:val="left" w:pos="4942"/>
+                <w:tab w:val="left" w:pos="5648"/>
+                <w:tab w:val="left" w:pos="6354"/>
+                <w:tab w:val="left" w:pos="7060"/>
+                <w:tab w:val="left" w:pos="7766"/>
+                <w:tab w:val="left" w:pos="8472"/>
+                <w:tab w:val="left" w:pos="8860"/>
+              </w:tabs>
+              <w:bidi w:val="0"/>
+              <w:ind w:left="0" w:right="0" w:firstLine="0"/>
+              <w:jc w:val="left"/>
+              <w:rPr>
+                <w:rtl w:val="0"/>
+              </w:rPr>
+            </w:pPr>
+            <w:r>
+              <w:rPr>
+                <w:rtl w:val="0"/>
+                <w:lang w:val="en-US"/>
+              </w:rPr>
+              <w:t xml:space="preserve">Amazon Elastic Compute Cloud
+Parameter A for 1.1
+</w:t>
+            </w:r>
+          </w:p>
+        </w:tc>
+      </w:tr>
+    </w:tbl>
+    <w:p>
+      <w:pPr>
+        <w:pStyle w:val="Body A"/>
+        <w:widowControl w:val="0"/>
+        <w:ind w:left="108" w:hanging="108"/>
+      </w:pPr>
+      <w:r/>
     </w:p>
     <w:sectPr>
       <w:headerReference w:type="default" r:id="rId4"/>
@@ -46,6 +1208,10 @@
 <file path=word/footer1.xml><?xml version="1.0" encoding="utf-8"?>
 <w:ftr xmlns:r="http://schemas.openxmlformats.org/officeDocument/2006/relationships" xmlns:wp="http://schemas.openxmlformats.org/drawingml/2006/wordprocessingDrawing" xmlns:w="http://schemas.openxmlformats.org/wordprocessingml/2006/main" xmlns:w10="urn:schemas-microsoft-com:office:word" xmlns:w14="http://schemas.microsoft.com/office/word/2010/wordml" xmlns:wps="http://schemas.microsoft.com/office/word/2010/wordprocessingShape" xmlns:wpg="http://schemas.microsoft.com/office/word/2010/wordprocessingGroup" xmlns:mc="http://schemas.openxmlformats.org/markup-compatibility/2006" xmlns:v="urn:schemas-microsoft-com:vml" xmlns:o="urn:schemas-microsoft-com:office:office" mc:Ignorable="w14">
   <w:p>
+    <w:pPr>
+      <w:pStyle w:val="Header &amp; Footer"/>
+      <w:bidi w:val="0"/>
+    </w:pPr>
     <w:r/>
   </w:p>
 </w:ftr>
@@ -54,6 +1220,10 @@
 <file path=word/header1.xml><?xml version="1.0" encoding="utf-8"?>
 <w:hdr xmlns:r="http://schemas.openxmlformats.org/officeDocument/2006/relationships" xmlns:wp="http://schemas.openxmlformats.org/drawingml/2006/wordprocessingDrawing" xmlns:w="http://schemas.openxmlformats.org/wordprocessingml/2006/main" xmlns:w10="urn:schemas-microsoft-com:office:word" xmlns:w14="http://schemas.microsoft.com/office/word/2010/wordml" xmlns:wps="http://schemas.microsoft.com/office/word/2010/wordprocessingShape" xmlns:wpg="http://schemas.microsoft.com/office/word/2010/wordprocessingGroup" xmlns:mc="http://schemas.openxmlformats.org/markup-compatibility/2006" xmlns:v="urn:schemas-microsoft-com:vml" xmlns:o="urn:schemas-microsoft-com:office:office" mc:Ignorable="w14">
   <w:p>
+    <w:pPr>
+      <w:pStyle w:val="Header &amp; Footer"/>
+      <w:bidi w:val="0"/>
+    </w:pPr>
     <w:r/>
   </w:p>
 </w:hdr>
@@ -92,6 +1262,8 @@
     </w:rPrDefault>
     <w:pPrDefault>
       <w:pPr>
+        <w:keepNext w:val="0"/>
+        <w:keepLines w:val="0"/>
         <w:pageBreakBefore w:val="0"/>
         <w:framePr w:anchorLock="0" w:w="0" w:h="0" w:vSpace="0" w:hSpace="0" w:xAlign="left" w:y="0" w:hRule="exact" w:vAnchor="margin"/>
         <w:widowControl w:val="1"/>
@@ -108,6 +1280,7 @@
           <w:between w:val="nil"/>
           <w:bar w:val="nil"/>
         </w:pBdr>
+        <w:shd w:val="clear" w:color="auto" w:fill="auto"/>
         <w:suppressAutoHyphens w:val="0"/>
         <w:spacing w:before="0" w:beforeAutospacing="0" w:after="0" w:afterAutospacing="0" w:line="240" w:lineRule="auto"/>
         <w:ind w:left="0" w:right="0" w:firstLine="0"/>
@@ -163,9 +1336,49 @@
     <w:next w:val="No List"/>
     <w:pPr/>
   </w:style>
-  <w:style w:type="paragraph" w:styleId="Body">
-    <w:name w:val="Body"/>
-    <w:next w:val="Body"/>
+  <w:style w:type="paragraph" w:styleId="Header &amp; Footer">
+    <w:name w:val="Header &amp; Footer"/>
+    <w:next w:val="Header &amp; Footer"/>
+    <w:pPr>
+      <w:keepNext w:val="0"/>
+      <w:keepLines w:val="0"/>
+      <w:pageBreakBefore w:val="0"/>
+      <w:widowControl w:val="1"/>
+      <w:shd w:val="clear" w:color="auto" w:fill="auto"/>
+      <w:tabs>
+        <w:tab w:val="right" w:pos="9020"/>
+      </w:tabs>
+      <w:suppressAutoHyphens w:val="0"/>
+      <w:bidi w:val="0"/>
+      <w:spacing w:before="0" w:after="0" w:line="240" w:lineRule="auto"/>
+      <w:ind w:left="0" w:right="0" w:firstLine="0"/>
+      <w:jc w:val="left"/>
+      <w:outlineLvl w:val="9"/>
+    </w:pPr>
+    <w:rPr>
+      <w:rFonts w:ascii="Helvetica" w:cs="Arial Unicode MS" w:hAnsi="Helvetica" w:eastAsia="Arial Unicode MS"/>
+      <w:b w:val="0"/>
+      <w:bCs w:val="0"/>
+      <w:i w:val="0"/>
+      <w:iCs w:val="0"/>
+      <w:caps w:val="0"/>
+      <w:smallCaps w:val="0"/>
+      <w:strike w:val="0"/>
+      <w:dstrike w:val="0"/>
+      <w:outline w:val="0"/>
+      <w:color w:val="000000"/>
+      <w:spacing w:val="0"/>
+      <w:kern w:val="0"/>
+      <w:position w:val="0"/>
+      <w:sz w:val="24"/>
+      <w:szCs w:val="24"/>
+      <w:u w:val="none"/>
+      <w:vertAlign w:val="baseline"/>
+    </w:rPr>
+  </w:style>
+  <w:style w:type="paragraph" w:styleId="Body A">
+    <w:name w:val="Body A"/>
+    <w:next w:val="Body A"/>
     <w:pPr>
       <w:keepNext w:val="0"/>
       <w:keepLines w:val="0"/>
@@ -180,7 +1393,7 @@
       <w:outlineLvl w:val="9"/>
     </w:pPr>
     <w:rPr>
-      <w:rFonts w:ascii="Helvetica" w:cs="Arial Unicode MS" w:hAnsi="Arial Unicode MS" w:eastAsia="Arial Unicode MS"/>
+      <w:rFonts w:ascii="Helvetica" w:cs="Arial Unicode MS" w:hAnsi="Helvetica" w:eastAsia="Arial Unicode MS"/>
       <w:b w:val="0"/>
       <w:bCs w:val="0"/>
       <w:i w:val="0"/>
@@ -196,7 +1409,159 @@
       <w:position w:val="0"/>
       <w:sz w:val="22"/>
       <w:szCs w:val="22"/>
-      <w:u w:val="none"/>
+      <w:u w:val="none" w:color="000000"/>
+      <w:vertAlign w:val="baseline"/>
+      <w:lang w:val="en-US"/>
+    </w:rPr>
+  </w:style>
+  <w:style w:type="paragraph" w:styleId="Table Text-Bold">
+    <w:name w:val="Table Text-Bold"/>
+    <w:next w:val="Table Text-Bold"/>
+    <w:pPr>
+      <w:keepNext w:val="0"/>
+      <w:keepLines w:val="0"/>
+      <w:pageBreakBefore w:val="0"/>
+      <w:widowControl w:val="0"/>
+      <w:shd w:val="clear" w:color="auto" w:fill="auto"/>
+      <w:suppressAutoHyphens w:val="1"/>
+      <w:bidi w:val="0"/>
+      <w:spacing w:before="60" w:after="60" w:line="240" w:lineRule="auto"/>
+      <w:ind w:left="0" w:right="0" w:firstLine="0"/>
+      <w:jc w:val="left"/>
+      <w:outlineLvl w:val="9"/>
+    </w:pPr>
+    <w:rPr>
+      <w:rFonts w:ascii="Arial" w:cs="Arial Unicode MS" w:hAnsi="Arial" w:eastAsia="Arial Unicode MS"/>
+      <w:b w:val="1"/>
+      <w:bCs w:val="1"/>
+      <w:i w:val="0"/>
+      <w:iCs w:val="0"/>
+      <w:caps w:val="0"/>
+      <w:smallCaps w:val="0"/>
+      <w:strike w:val="0"/>
+      <w:dstrike w:val="0"/>
+      <w:outline w:val="0"/>
+      <w:color w:val="000000"/>
+      <w:spacing w:val="0"/>
+      <w:kern w:val="1"/>
+      <w:position w:val="0"/>
+      <w:sz w:val="20"/>
+      <w:szCs w:val="20"/>
+      <w:u w:val="none" w:color="000000"/>
+      <w:vertAlign w:val="baseline"/>
+      <w:lang w:val="en-US"/>
+    </w:rPr>
+  </w:style>
+  <w:style w:type="paragraph" w:styleId="Table Text">
+    <w:name w:val="Table Text"/>
+    <w:next w:val="Table Text"/>
+    <w:pPr>
+      <w:keepNext w:val="0"/>
+      <w:keepLines w:val="0"/>
+      <w:pageBreakBefore w:val="0"/>
+      <w:widowControl w:val="0"/>
+      <w:shd w:val="clear" w:color="auto" w:fill="auto"/>
+      <w:suppressAutoHyphens w:val="1"/>
+      <w:bidi w:val="0"/>
+      <w:spacing w:before="0" w:after="120" w:line="240" w:lineRule="auto"/>
+      <w:ind w:left="0" w:right="0" w:firstLine="0"/>
+      <w:jc w:val="left"/>
+      <w:outlineLvl w:val="9"/>
+    </w:pPr>
+    <w:rPr>
+      <w:rFonts w:ascii="Arial" w:cs="Arial Unicode MS" w:hAnsi="Arial" w:eastAsia="Arial Unicode MS"/>
+      <w:b w:val="0"/>
+      <w:bCs w:val="0"/>
+      <w:i w:val="0"/>
+      <w:iCs w:val="0"/>
+      <w:caps w:val="0"/>
+      <w:smallCaps w:val="0"/>
+      <w:strike w:val="0"/>
+      <w:dstrike w:val="0"/>
+      <w:outline w:val="0"/>
+      <w:color w:val="000000"/>
+      <w:spacing w:val="-5"/>
+      <w:kern w:val="1"/>
+      <w:position w:val="0"/>
+      <w:sz w:val="22"/>
+      <w:szCs w:val="22"/>
+      <w:u w:val="none" w:color="000000"/>
+      <w:vertAlign w:val="baseline"/>
+      <w:lang w:val="en-US"/>
+    </w:rPr>
+  </w:style>
+  <w:style w:type="paragraph" w:styleId="Body B">
+    <w:name w:val="Body B"/>
+    <w:next w:val="Body B"/>
+    <w:pPr>
+      <w:keepNext w:val="0"/>
+      <w:keepLines w:val="0"/>
+      <w:pageBreakBefore w:val="0"/>
+      <w:widowControl w:val="1"/>
+      <w:shd w:val="clear" w:color="auto" w:fill="auto"/>
+      <w:suppressAutoHyphens w:val="0"/>
+      <w:bidi w:val="0"/>
+      <w:spacing w:before="0" w:after="0" w:line="240" w:lineRule="auto"/>
+      <w:ind w:left="0" w:right="0" w:firstLine="0"/>
+      <w:jc w:val="left"/>
+      <w:outlineLvl w:val="9"/>
+    </w:pPr>
+    <w:rPr>
+      <w:rFonts w:ascii="Times New Roman" w:cs="Arial Unicode MS" w:hAnsi="Times New Roman" w:eastAsia="Arial Unicode MS"/>
+      <w:b w:val="0"/>
+      <w:bCs w:val="0"/>
+      <w:i w:val="0"/>
+      <w:iCs w:val="0"/>
+      <w:caps w:val="0"/>
+      <w:smallCaps w:val="0"/>
+      <w:strike w:val="0"/>
+      <w:dstrike w:val="0"/>
+      <w:outline w:val="0"/>
+      <w:color w:val="000000"/>
+      <w:spacing w:val="0"/>
+      <w:kern w:val="0"/>
+      <w:position w:val="0"/>
+      <w:sz w:val="24"/>
+      <w:szCs w:val="24"/>
+      <w:u w:val="none" w:color="000000"/>
+      <w:vertAlign w:val="baseline"/>
+      <w:lang w:val="en-US"/>
+    </w:rPr>
+  </w:style>
+  <w:style w:type="paragraph" w:styleId="GSA Parameter">
+    <w:name w:val="GSA Parameter"/>
+    <w:next w:val="GSA Parameter"/>
+    <w:pPr>
+      <w:keepNext w:val="0"/>
+      <w:keepLines w:val="0"/>
+      <w:pageBreakBefore w:val="0"/>
+      <w:widowControl w:val="0"/>
+      <w:shd w:val="clear" w:color="auto" w:fill="auto"/>
+      <w:suppressAutoHyphens w:val="1"/>
+      <w:bidi w:val="0"/>
+      <w:spacing w:before="0" w:after="120" w:line="240" w:lineRule="auto"/>
+      <w:ind w:left="0" w:right="0" w:firstLine="0"/>
+      <w:jc w:val="left"/>
+      <w:outlineLvl w:val="9"/>
+    </w:pPr>
+    <w:rPr>
+      <w:rFonts w:ascii="Times New Roman" w:cs="Arial Unicode MS" w:hAnsi="Times New Roman" w:eastAsia="Arial Unicode MS"/>
+      <w:b w:val="0"/>
+      <w:bCs w:val="0"/>
+      <w:i w:val="0"/>
+      <w:iCs w:val="0"/>
+      <w:caps w:val="0"/>
+      <w:smallCaps w:val="0"/>
+      <w:strike w:val="0"/>
+      <w:dstrike w:val="0"/>
+      <w:outline w:val="0"/>
+      <w:color w:val="000000"/>
+      <w:spacing w:val="-5"/>
+      <w:kern w:val="1"/>
+      <w:position w:val="0"/>
+      <w:sz w:val="20"/>
+      <w:szCs w:val="20"/>
+      <w:u w:val="none" w:color="000000"/>
       <w:vertAlign w:val="baseline"/>
       <w:lang w:val="en-US"/>
     </w:rPr>
@@ -215,10 +1580,10 @@
         <a:srgbClr val="FFFFFF"/>
       </a:lt1>
       <a:dk2>
-        <a:srgbClr val="404040"/>
+        <a:srgbClr val="A7A7A7"/>
       </a:dk2>
       <a:lt2>
-        <a:srgbClr val="BFBFBF"/>
+        <a:srgbClr val="535353"/>
       </a:lt2>
       <a:accent1>
         <a:srgbClr val="499BC9"/>
@@ -257,53 +1622,8 @@
         <a:cs typeface="Helvetica"/>
       </a:minorFont>
     </a:fontScheme>
-    <a:fmtScheme name="Office">
+    <a:fmtScheme name="Blank">
       <a:fillStyleLst>
-        <a:solidFill>
-          <a:schemeClr val="phClr"/>
-        </a:solidFill>
-        <a:gradFill rotWithShape="1">
-          <a:gsLst>
-            <a:gs pos="0">
-              <a:schemeClr val="phClr">
-                <a:tint val="50000"/>
-                <a:satMod val="300000"/>
-              </a:schemeClr>
-            </a:gs>
-            <a:gs pos="35000">
-              <a:schemeClr val="phClr">
-                <a:tint val="37000"/>
-                <a:satMod val="300000"/>
-              </a:schemeClr>
-            </a:gs>
-            <a:gs pos="100000">
-              <a:schemeClr val="phClr">
-                <a:tint val="15000"/>
-                <a:satMod val="350000"/>
-              </a:schemeClr>
-            </a:gs>
-          </a:gsLst>
-          <a:lin ang="16200000" scaled="1"/>
-        </a:gradFill>
-        <a:gradFill rotWithShape="1">
-          <a:gsLst>
-            <a:gs pos="0">
-              <a:schemeClr val="phClr">
-                <a:tint val="100000"/>
-                <a:shade val="100000"/>
-                <a:satMod val="129999"/>
-              </a:schemeClr>
-            </a:gs>
-            <a:gs pos="100000">
-              <a:schemeClr val="phClr">
-                <a:tint val="50000"/>
-                <a:shade val="100000"/>
-                <a:satMod val="350000"/>
-              </a:schemeClr>
-            </a:gs>
-          </a:gsLst>
-          <a:lin ang="16200000" scaled="0"/>
-        </a:gradFill>
         <a:solidFill>
           <a:schemeClr val="phClr"/>
         </a:solidFill>
@@ -372,27 +1692,6 @@
           </a:solidFill>
           <a:prstDash val="solid"/>
         </a:ln>
-        <a:ln w="9525" cap="flat" cmpd="sng" algn="ctr">
-          <a:solidFill>
-            <a:schemeClr val="phClr">
-              <a:shade val="95000"/>
-              <a:satMod val="104999"/>
-            </a:schemeClr>
-          </a:solidFill>
-          <a:prstDash val="solid"/>
-        </a:ln>
-        <a:ln w="25400" cap="flat" cmpd="sng" algn="ctr">
-          <a:solidFill>
-            <a:schemeClr val="phClr"/>
-          </a:solidFill>
-          <a:prstDash val="solid"/>
-        </a:ln>
-        <a:ln w="38100" cap="flat" cmpd="sng" algn="ctr">
-          <a:solidFill>
-            <a:schemeClr val="phClr"/>
-          </a:solidFill>
-          <a:prstDash val="solid"/>
-        </a:ln>
       </a:lnStyleLst>
       <a:effectStyleLst>
         <a:effectStyle>
@@ -418,33 +1717,6 @@
             <a:outerShdw sx="100000" sy="100000" kx="0" ky="0" algn="b" rotWithShape="0" blurRad="38100" dist="25400" dir="5400000">
               <a:srgbClr val="000000">
                 <a:alpha val="50000"/>
-              </a:srgbClr>
-            </a:outerShdw>
-          </a:effectLst>
-        </a:effectStyle>
-        <a:effectStyle>
-          <a:effectLst>
-            <a:outerShdw sx="100000" sy="100000" kx="0" ky="0" algn="b" rotWithShape="0" blurRad="40000" dist="20000" dir="5400000">
-              <a:srgbClr val="000000">
-                <a:alpha val="38000"/>
-              </a:srgbClr>
-            </a:outerShdw>
-          </a:effectLst>
-        </a:effectStyle>
-        <a:effectStyle>
-          <a:effectLst>
-            <a:outerShdw sx="100000" sy="100000" kx="0" ky="0" algn="b" rotWithShape="0" blurRad="40000" dist="23000" dir="5400000">
-              <a:srgbClr val="000000">
-                <a:alpha val="35000"/>
-              </a:srgbClr>
-            </a:outerShdw>
-          </a:effectLst>
-        </a:effectStyle>
-        <a:effectStyle>
-          <a:effectLst>
-            <a:outerShdw sx="100000" sy="100000" kx="0" ky="0" algn="b" rotWithShape="0" blurRad="40000" dist="23000" dir="5400000">
-              <a:srgbClr val="000000">
-                <a:alpha val="35000"/>
               </a:srgbClr>
             </a:outerShdw>
           </a:effectLst>
@@ -499,68 +1771,21 @@
             <a:fillToRect l="50000" t="50000" r="50000" b="50000"/>
           </a:path>
         </a:gradFill>
-        <a:solidFill>
-          <a:schemeClr val="phClr"/>
-        </a:solidFill>
-        <a:gradFill rotWithShape="1">
-          <a:gsLst>
-            <a:gs pos="0">
-              <a:schemeClr val="phClr">
-                <a:tint val="40000"/>
-                <a:satMod val="350000"/>
-              </a:schemeClr>
-            </a:gs>
-            <a:gs pos="40000">
-              <a:schemeClr val="phClr">
-                <a:tint val="45000"/>
-                <a:shade val="99000"/>
-                <a:satMod val="350000"/>
-              </a:schemeClr>
-            </a:gs>
-            <a:gs pos="100000">
-              <a:schemeClr val="phClr">
-                <a:shade val="20000"/>
-                <a:satMod val="255000"/>
-              </a:schemeClr>
-            </a:gs>
-          </a:gsLst>
-          <a:path path="circle">
-            <a:fillToRect l="50000" t="-80000" r="50000" b="180000"/>
-          </a:path>
-        </a:gradFill>
-        <a:gradFill rotWithShape="1">
-          <a:gsLst>
-            <a:gs pos="0">
-              <a:schemeClr val="phClr">
-                <a:tint val="80000"/>
-                <a:satMod val="300000"/>
-              </a:schemeClr>
-            </a:gs>
-            <a:gs pos="100000">
-              <a:schemeClr val="phClr">
-                <a:shade val="30000"/>
-                <a:satMod val="200000"/>
-              </a:schemeClr>
-            </a:gs>
-          </a:gsLst>
-          <a:path path="circle">
-            <a:fillToRect l="50000" t="50000" r="50000" b="50000"/>
-          </a:path>
-        </a:gradFill>
       </a:bgFillStyleLst>
     </a:fmtScheme>
   </a:themeElements>
   <a:objectDefaults>
     <a:spDef>
       <a:spPr>
-        <a:blipFill rotWithShape="1">
-          <a:blip r:embed="rId1"/>
-          <a:srcRect l="0" t="0" r="0" b="0"/>
-          <a:tile tx="0" ty="0" sx="100000" sy="100000" flip="none" algn="tl"/>
-        </a:blipFill>
-        <a:ln w="12700" cap="flat">
-          <a:noFill/>
-          <a:miter lim="400000"/>
+        <a:solidFill>
+          <a:srgbClr val="FFFFFF"/>
+        </a:solidFill>
+        <a:ln w="25400" cap="flat">
+          <a:solidFill>
+            <a:schemeClr val="accent1"/>
+          </a:solidFill>
+          <a:prstDash val="solid"/>
+          <a:round/>
         </a:ln>
         <a:effectLst>
           <a:outerShdw sx="100000" sy="100000" kx="0" ky="0" algn="b" rotWithShape="0" blurRad="38100" dist="25400" dir="5400000">
@@ -569,40 +1794,35 @@
             </a:srgbClr>
           </a:outerShdw>
         </a:effectLst>
+        <a:sp3d/>
       </a:spPr>
       <a:bodyPr rot="0" spcFirstLastPara="1" vertOverflow="overflow" horzOverflow="overflow" vert="horz" wrap="square" lIns="50800" tIns="50800" rIns="50800" bIns="50800" numCol="1" spcCol="38100" rtlCol="0" anchor="ctr" upright="0">
         <a:spAutoFit/>
       </a:bodyPr>
       <a:lstStyle>
-        <a:defPPr marL="0" marR="0" indent="0" algn="ctr" defTabSz="457200" rtl="0" fontAlgn="auto" latinLnBrk="1" hangingPunct="0">
-          <a:lnSpc>
-            <a:spcPct val="100000"/>
-          </a:lnSpc>
-          <a:spcBef>
-            <a:spcPts val="0"/>
-          </a:spcBef>
-          <a:spcAft>
-            <a:spcPts val="0"/>
-          </a:spcAft>
-          <a:buClrTx/>
-          <a:buSzTx/>
-          <a:buFontTx/>
-          <a:buNone/>
-          <a:tabLst/>
-          <a:defRPr b="0" baseline="0" cap="none" i="0" spc="0" strike="noStrike" sz="1200" u="none" kumimoji="0" normalizeH="0">
-            <a:ln>
-              <a:noFill/>
-            </a:ln>
-            <a:solidFill>
-              <a:srgbClr val="FFFFFF"/>
-            </a:solidFill>
-            <a:effectLst>
-              <a:outerShdw sx="100000" sy="100000" kx="0" ky="0" algn="b" rotWithShape="0" blurRad="25400" dist="23998" dir="2700000">
-                <a:srgbClr val="000000">
-                  <a:alpha val="31034"/>
-                </a:srgbClr>
-              </a:outerShdw>
-            </a:effectLst>
+        <a:defPPr marL="0" marR="0" indent="0" algn="l" defTabSz="914400" rtl="0" fontAlgn="auto" latinLnBrk="0" hangingPunct="0">
+          <a:lnSpc>
+            <a:spcPct val="100000"/>
+          </a:lnSpc>
+          <a:spcBef>
+            <a:spcPts val="0"/>
+          </a:spcBef>
+          <a:spcAft>
+            <a:spcPts val="0"/>
+          </a:spcAft>
+          <a:buClrTx/>
+          <a:buSzTx/>
+          <a:buFontTx/>
+          <a:buNone/>
+          <a:tabLst/>
+          <a:defRPr b="0" baseline="0" cap="none" i="0" spc="0" strike="noStrike" sz="1800" u="none" kumimoji="0" normalizeH="0">
+            <a:ln>
+              <a:noFill/>
+            </a:ln>
+            <a:solidFill>
+              <a:srgbClr val="000000"/>
+            </a:solidFill>
+            <a:effectLst/>
             <a:uFillTx/>
             <a:latin typeface="+mn-lt"/>
             <a:ea typeface="+mn-ea"/>
@@ -855,14 +2075,21 @@
     <a:lnDef>
       <a:spPr>
         <a:noFill/>
-        <a:ln w="6350" cap="flat">
+        <a:ln w="25400" cap="flat">
           <a:solidFill>
-            <a:srgbClr val="000000"/>
+            <a:schemeClr val="accent1"/>
           </a:solidFill>
           <a:prstDash val="solid"/>
-          <a:miter lim="400000"/>
+          <a:round/>
         </a:ln>
-        <a:effectLst/>
+        <a:effectLst>
+          <a:outerShdw sx="100000" sy="100000" kx="0" ky="0" algn="b" rotWithShape="0" blurRad="38100" dist="25400" dir="5400000">
+            <a:srgbClr val="000000">
+              <a:alpha val="50000"/>
+            </a:srgbClr>
+          </a:outerShdw>
+        </a:effectLst>
+        <a:sp3d/>
       </a:spPr>
       <a:bodyPr rot="0" spcFirstLastPara="1" vertOverflow="overflow" horzOverflow="overflow" vert="horz" wrap="square" lIns="91439" tIns="45719" rIns="91439" bIns="45719" numCol="1" spcCol="38100" rtlCol="0" anchor="t" upright="0">
         <a:noAutofit/>
@@ -1144,27 +2371,28 @@
           <a:miter lim="400000"/>
         </a:ln>
         <a:effectLst/>
+        <a:sp3d/>
       </a:spPr>
       <a:bodyPr rot="0" spcFirstLastPara="1" vertOverflow="overflow" horzOverflow="overflow" vert="horz" wrap="square" lIns="50800" tIns="50800" rIns="50800" bIns="50800" numCol="1" spcCol="38100" rtlCol="0" anchor="t" upright="0">
         <a:spAutoFit/>
       </a:bodyPr>
       <a:lstStyle>
-        <a:defPPr marL="0" marR="0" indent="0" algn="l" defTabSz="457200" rtl="0" fontAlgn="auto" latinLnBrk="1" hangingPunct="0">
-          <a:lnSpc>
-            <a:spcPct val="100000"/>
-          </a:lnSpc>
-          <a:spcBef>
-            <a:spcPts val="0"/>
-          </a:spcBef>
-          <a:spcAft>
-            <a:spcPts val="0"/>
-          </a:spcAft>
-          <a:buClrTx/>
-          <a:buSzTx/>
-          <a:buFontTx/>
-          <a:buNone/>
-          <a:tabLst/>
-          <a:defRPr b="0" baseline="0" cap="none" i="0" spc="0" strike="noStrike" sz="1100" u="none" kumimoji="0" normalizeH="0">
+        <a:defPPr marL="0" marR="0" indent="0" algn="l" defTabSz="914400" rtl="0" fontAlgn="auto" latinLnBrk="0" hangingPunct="0">
+          <a:lnSpc>
+            <a:spcPct val="100000"/>
+          </a:lnSpc>
+          <a:spcBef>
+            <a:spcPts val="0"/>
+          </a:spcBef>
+          <a:spcAft>
+            <a:spcPts val="0"/>
+          </a:spcAft>
+          <a:buClrTx/>
+          <a:buSzTx/>
+          <a:buFontTx/>
+          <a:buNone/>
+          <a:tabLst/>
+          <a:defRPr b="0" baseline="0" cap="none" i="0" spc="0" strike="noStrike" sz="1800" u="none" kumimoji="0" normalizeH="0">
             <a:ln>
               <a:noFill/>
             </a:ln>

</xml_diff>